<commit_message>
Modified cc_of_global.h   * a struct was defined twice. fixed it.   * introduced the tracking of poll threads.
Added new files
  * a .h and .c for poll thread management

TBD
  * additional comments in the poll thread manager .h/.c files
  * additional #includes in poll thread manager .h file for compiling
</commit_message>
<xml_diff>
--- a/doc/DESIGN.docx
+++ b/doc/DESIGN.docx
@@ -4,6 +4,7 @@
   <w:body>
     <w:p>
       <w:pPr>
+        <w:ind w:firstLine="720"/>
         <w:jc w:val="center"/>
       </w:pPr>
       <w:r>
@@ -36,71 +37,220 @@
     <w:p/>
     <w:p>
       <w:r>
-        <w:t>Global struct: cc_of_global_t</w:t>
-      </w:r>
-    </w:p>
-    <w:p>
-      <w:r>
-        <w:t>Enum: o</w:t>
-      </w:r>
-      <w:r>
-        <w:t>fdrv_type //SWITCH or CONTROLLER</w:t>
-      </w:r>
-    </w:p>
-    <w:p>
-      <w:r>
-        <w:t>Container:  with cc_ofdev_info_t nodes //hash table</w:t>
-      </w:r>
-    </w:p>
-    <w:p>
-      <w:r>
-        <w:t>Container: with cc_ofchannel_info_t nodes //hash table</w:t>
-      </w:r>
-    </w:p>
-    <w:p>
-      <w:r>
-        <w:t>Callbacks: NET_SVCS[MAX_OF_DRV_TYPE][MAX_L4_TYPE]</w:t>
+        <w:t xml:space="preserve">Global </w:t>
+      </w:r>
+      <w:proofErr w:type="spellStart"/>
+      <w:r>
+        <w:t>struct</w:t>
+      </w:r>
+      <w:proofErr w:type="spellEnd"/>
+      <w:r>
+        <w:t xml:space="preserve">: </w:t>
+      </w:r>
+      <w:proofErr w:type="spellStart"/>
+      <w:r>
+        <w:t>cc_of_global_t</w:t>
+      </w:r>
+      <w:proofErr w:type="spellEnd"/>
+    </w:p>
+    <w:p>
+      <w:proofErr w:type="spellStart"/>
+      <w:r>
+        <w:t>Enum</w:t>
+      </w:r>
+      <w:proofErr w:type="spellEnd"/>
+      <w:r>
+        <w:t xml:space="preserve">: </w:t>
+      </w:r>
+      <w:proofErr w:type="spellStart"/>
+      <w:r>
+        <w:t>o</w:t>
+      </w:r>
+      <w:r>
+        <w:t>fdrv_type</w:t>
+      </w:r>
+      <w:proofErr w:type="spellEnd"/>
+      <w:r>
+        <w:t xml:space="preserve"> //SWITCH or CONTROLLER</w:t>
+      </w:r>
+    </w:p>
+    <w:p>
+      <w:proofErr w:type="spellStart"/>
+      <w:r>
+        <w:t>Enum</w:t>
+      </w:r>
+      <w:proofErr w:type="spellEnd"/>
+      <w:r>
+        <w:t xml:space="preserve">: </w:t>
+      </w:r>
+      <w:proofErr w:type="spellStart"/>
+      <w:r>
+        <w:t>ofdev_type</w:t>
+      </w:r>
+      <w:proofErr w:type="spellEnd"/>
+      <w:r>
+        <w:t xml:space="preserve"> //SERVER or CLIENT</w:t>
+      </w:r>
+    </w:p>
+    <w:p>
+      <w:r>
+        <w:t xml:space="preserve">Container:  with </w:t>
+      </w:r>
+      <w:proofErr w:type="spellStart"/>
+      <w:r>
+        <w:t>cc_ofdev_info_t</w:t>
+      </w:r>
+      <w:proofErr w:type="spellEnd"/>
+      <w:r>
+        <w:t xml:space="preserve"> nodes //hash table</w:t>
+      </w:r>
+    </w:p>
+    <w:p>
+      <w:r>
+        <w:t xml:space="preserve">Container: with </w:t>
+      </w:r>
+      <w:proofErr w:type="spellStart"/>
+      <w:r>
+        <w:t>cc_ofchannel_info_t</w:t>
+      </w:r>
+      <w:proofErr w:type="spellEnd"/>
+      <w:r>
+        <w:t xml:space="preserve"> nodes //hash table</w:t>
+      </w:r>
+    </w:p>
+    <w:p>
+      <w:r>
+        <w:t>Callbacks: NET_</w:t>
+      </w:r>
+      <w:proofErr w:type="gramStart"/>
+      <w:r>
+        <w:t>SVCS[</w:t>
+      </w:r>
+      <w:proofErr w:type="gramEnd"/>
+      <w:r>
+        <w:t>MAX_OF_DRV_TYPE][MAX_L4_TYPE]</w:t>
+      </w:r>
+    </w:p>
+    <w:p>
+      <w:r>
+        <w:t xml:space="preserve">Container: </w:t>
+      </w:r>
+      <w:proofErr w:type="spellStart"/>
+      <w:r>
+        <w:t>rw</w:t>
+      </w:r>
+      <w:proofErr w:type="spellEnd"/>
+      <w:r>
+        <w:t xml:space="preserve">-threads </w:t>
+      </w:r>
+      <w:r>
+        <w:t>//circular buffer</w:t>
       </w:r>
     </w:p>
     <w:p/>
     <w:p>
-      <w:r>
-        <w:t>struct: cc_ofdev_info_t</w:t>
-      </w:r>
-    </w:p>
-    <w:p>
-      <w:r>
-        <w:t>key: controller_ip_address + switch_ip_address</w:t>
-      </w:r>
+      <w:proofErr w:type="spellStart"/>
+      <w:proofErr w:type="gramStart"/>
+      <w:r>
+        <w:t>struct</w:t>
+      </w:r>
+      <w:proofErr w:type="spellEnd"/>
+      <w:proofErr w:type="gramEnd"/>
+      <w:r>
+        <w:t xml:space="preserve">: </w:t>
+      </w:r>
+      <w:proofErr w:type="spellStart"/>
+      <w:r>
+        <w:t>cc_ofdev_info_t</w:t>
+      </w:r>
+      <w:proofErr w:type="spellEnd"/>
+    </w:p>
+    <w:p>
+      <w:proofErr w:type="gramStart"/>
+      <w:r>
+        <w:t>key</w:t>
+      </w:r>
+      <w:proofErr w:type="gramEnd"/>
+      <w:r>
+        <w:t xml:space="preserve">: </w:t>
+      </w:r>
+      <w:proofErr w:type="spellStart"/>
+      <w:r>
+        <w:t>controller_ip_address</w:t>
+      </w:r>
+      <w:proofErr w:type="spellEnd"/>
+      <w:r>
+        <w:t xml:space="preserve"> + </w:t>
+      </w:r>
+      <w:proofErr w:type="spellStart"/>
+      <w:r>
+        <w:t>switch_ip_address</w:t>
+      </w:r>
+      <w:proofErr w:type="spellEnd"/>
       <w:r>
         <w:t xml:space="preserve"> + L4_proto</w:t>
       </w:r>
     </w:p>
     <w:p>
-      <w:r>
-        <w:t>number: controller_L4_port</w:t>
-      </w:r>
-    </w:p>
-    <w:p>
-      <w:r>
-        <w:t>Container: with cc_of</w:t>
+      <w:proofErr w:type="gramStart"/>
+      <w:r>
+        <w:t>number</w:t>
+      </w:r>
+      <w:proofErr w:type="gramEnd"/>
+      <w:r>
+        <w:t>: controller_L4_port</w:t>
+      </w:r>
+    </w:p>
+    <w:p>
+      <w:r>
+        <w:t xml:space="preserve">Container: with </w:t>
+      </w:r>
+      <w:proofErr w:type="spellStart"/>
+      <w:r>
+        <w:t>cc_of</w:t>
       </w:r>
       <w:r>
         <w:t>rw</w:t>
       </w:r>
       <w:r>
-        <w:t>_info_t //hash table</w:t>
-      </w:r>
-    </w:p>
-    <w:p>
-      <w:r>
-        <w:t>Int: main_sockfd //only for controller</w:t>
+        <w:t>_info_t</w:t>
+      </w:r>
+      <w:proofErr w:type="spellEnd"/>
+      <w:r>
+        <w:t xml:space="preserve"> //hash table</w:t>
+      </w:r>
+    </w:p>
+    <w:p>
+      <w:proofErr w:type="spellStart"/>
+      <w:r>
+        <w:t>Int</w:t>
+      </w:r>
+      <w:proofErr w:type="spellEnd"/>
+      <w:r>
+        <w:t xml:space="preserve">: </w:t>
+      </w:r>
+      <w:proofErr w:type="spellStart"/>
+      <w:r>
+        <w:t>main_sockfd</w:t>
+      </w:r>
+      <w:proofErr w:type="spellEnd"/>
+      <w:r>
+        <w:t xml:space="preserve"> //only for controller</w:t>
       </w:r>
     </w:p>
     <w:p/>
     <w:p>
-      <w:r>
-        <w:t>Struct: cc_of</w:t>
+      <w:proofErr w:type="spellStart"/>
+      <w:r>
+        <w:t>Struct</w:t>
+      </w:r>
+      <w:proofErr w:type="spellEnd"/>
+      <w:r>
+        <w:t xml:space="preserve">: </w:t>
+      </w:r>
+      <w:proofErr w:type="spellStart"/>
+      <w:r>
+        <w:t>cc_of</w:t>
       </w:r>
       <w:r>
         <w:t>rw</w:t>
@@ -108,18 +258,26 @@
       <w:r>
         <w:t>_info_t</w:t>
       </w:r>
+      <w:proofErr w:type="spellEnd"/>
     </w:p>
     <w:p>
       <w:r>
         <w:t xml:space="preserve">Key: </w:t>
       </w:r>
+      <w:proofErr w:type="spellStart"/>
       <w:r>
         <w:t>rw_sockfd</w:t>
       </w:r>
-    </w:p>
-    <w:p>
-      <w:r>
-        <w:t>Enum: State</w:t>
+      <w:proofErr w:type="spellEnd"/>
+    </w:p>
+    <w:p>
+      <w:proofErr w:type="spellStart"/>
+      <w:r>
+        <w:t>Enum</w:t>
+      </w:r>
+      <w:proofErr w:type="spellEnd"/>
+      <w:r>
+        <w:t>: State</w:t>
       </w:r>
     </w:p>
     <w:p>
@@ -166,9 +324,16 @@
           <w:numId w:val="3"/>
         </w:numPr>
       </w:pPr>
-      <w:r>
-        <w:t>pipe_read_from_lib</w:t>
-      </w:r>
+      <w:proofErr w:type="spellStart"/>
+      <w:proofErr w:type="gramStart"/>
+      <w:r>
+        <w:t>pipe</w:t>
+      </w:r>
+      <w:proofErr w:type="gramEnd"/>
+      <w:r>
+        <w:t>_read_from_lib</w:t>
+      </w:r>
+      <w:proofErr w:type="spellEnd"/>
     </w:p>
     <w:p>
       <w:pPr>
@@ -178,9 +343,16 @@
           <w:numId w:val="3"/>
         </w:numPr>
       </w:pPr>
-      <w:r>
-        <w:t>pipe_write_to_lib</w:t>
-      </w:r>
+      <w:proofErr w:type="spellStart"/>
+      <w:proofErr w:type="gramStart"/>
+      <w:r>
+        <w:t>pipe</w:t>
+      </w:r>
+      <w:proofErr w:type="gramEnd"/>
+      <w:r>
+        <w:t>_write_to_lib</w:t>
+      </w:r>
+      <w:proofErr w:type="spellEnd"/>
     </w:p>
     <w:p>
       <w:pPr>
@@ -190,9 +362,19 @@
           <w:numId w:val="3"/>
         </w:numPr>
       </w:pPr>
-      <w:r>
-        <w:t>its rw_sockfd</w:t>
-      </w:r>
+      <w:proofErr w:type="gramStart"/>
+      <w:r>
+        <w:t>its</w:t>
+      </w:r>
+      <w:proofErr w:type="gramEnd"/>
+      <w:r>
+        <w:t xml:space="preserve"> </w:t>
+      </w:r>
+      <w:proofErr w:type="spellStart"/>
+      <w:r>
+        <w:t>rw_sockfd</w:t>
+      </w:r>
+      <w:proofErr w:type="spellEnd"/>
     </w:p>
     <w:p>
       <w:pPr>
@@ -202,8 +384,21 @@
           <w:numId w:val="3"/>
         </w:numPr>
       </w:pPr>
-      <w:r>
-        <w:t>its dp-id and aux-id</w:t>
+      <w:proofErr w:type="gramStart"/>
+      <w:r>
+        <w:t>its</w:t>
+      </w:r>
+      <w:proofErr w:type="gramEnd"/>
+      <w:r>
+        <w:t xml:space="preserve"> </w:t>
+      </w:r>
+      <w:proofErr w:type="spellStart"/>
+      <w:r>
+        <w:t>dp</w:t>
+      </w:r>
+      <w:proofErr w:type="spellEnd"/>
+      <w:r>
+        <w:t>-id and aux-id</w:t>
       </w:r>
     </w:p>
     <w:p>
@@ -311,7 +506,21 @@
                               <w:rPr>
                                 <w:color w:val="FF0000"/>
                               </w:rPr>
-                              <w:t xml:space="preserve"> ofdevice instances</w:t>
+                              <w:t xml:space="preserve"> </w:t>
+                            </w:r>
+                            <w:proofErr w:type="spellStart"/>
+                            <w:r>
+                              <w:rPr>
+                                <w:color w:val="FF0000"/>
+                              </w:rPr>
+                              <w:t>ofdevice</w:t>
+                            </w:r>
+                            <w:proofErr w:type="spellEnd"/>
+                            <w:r>
+                              <w:rPr>
+                                <w:color w:val="FF0000"/>
+                              </w:rPr>
+                              <w:t xml:space="preserve"> instances</w:t>
                             </w:r>
                           </w:p>
                           <w:p>
@@ -324,8 +533,16 @@
                               <w:rPr>
                                 <w:color w:val="FF0000"/>
                               </w:rPr>
-                              <w:t>Table – ofchannels</w:t>
+                              <w:t xml:space="preserve">Table – </w:t>
                             </w:r>
+                            <w:proofErr w:type="spellStart"/>
+                            <w:r>
+                              <w:rPr>
+                                <w:color w:val="FF0000"/>
+                              </w:rPr>
+                              <w:t>ofchannels</w:t>
+                            </w:r>
+                            <w:proofErr w:type="spellEnd"/>
                           </w:p>
                           <w:p>
                             <w:pPr>
@@ -337,8 +554,16 @@
                               <w:rPr>
                                 <w:color w:val="FF0000"/>
                               </w:rPr>
-                              <w:t>Table – ofrw_info</w:t>
+                              <w:t xml:space="preserve">Table – </w:t>
                             </w:r>
+                            <w:proofErr w:type="spellStart"/>
+                            <w:r>
+                              <w:rPr>
+                                <w:color w:val="FF0000"/>
+                              </w:rPr>
+                              <w:t>ofrw_info</w:t>
+                            </w:r>
+                            <w:proofErr w:type="spellEnd"/>
                           </w:p>
                         </w:txbxContent>
                       </wps:txbx>
@@ -513,7 +738,15 @@
         </w:tabs>
       </w:pPr>
       <w:r>
-        <w:t>Table – ofdevice instances:</w:t>
+        <w:t xml:space="preserve">Table – </w:t>
+      </w:r>
+      <w:proofErr w:type="spellStart"/>
+      <w:r>
+        <w:t>ofdevice</w:t>
+      </w:r>
+      <w:proofErr w:type="spellEnd"/>
+      <w:r>
+        <w:t xml:space="preserve"> instances:</w:t>
       </w:r>
     </w:p>
     <w:tbl>
@@ -582,12 +815,14 @@
             <w:r>
               <w:t xml:space="preserve"> </w:t>
             </w:r>
+            <w:proofErr w:type="spellStart"/>
             <w:r>
               <w:t>rw_</w:t>
             </w:r>
             <w:r>
               <w:t>socket</w:t>
             </w:r>
+            <w:proofErr w:type="spellEnd"/>
           </w:p>
         </w:tc>
         <w:tc>
@@ -634,9 +869,11 @@
                 <w:tab w:val="left" w:pos="1952"/>
               </w:tabs>
             </w:pPr>
+            <w:proofErr w:type="spellStart"/>
             <w:r>
               <w:t>C_ip_addr</w:t>
             </w:r>
+            <w:proofErr w:type="spellEnd"/>
           </w:p>
         </w:tc>
         <w:tc>
@@ -649,9 +886,11 @@
                 <w:tab w:val="left" w:pos="1952"/>
               </w:tabs>
             </w:pPr>
+            <w:proofErr w:type="spellStart"/>
             <w:r>
               <w:t>S_ip_addr</w:t>
             </w:r>
+            <w:proofErr w:type="spellEnd"/>
           </w:p>
         </w:tc>
         <w:tc>
@@ -781,6 +1020,14 @@
                 <w:tab w:val="left" w:pos="1952"/>
               </w:tabs>
             </w:pPr>
+            <w:r>
+              <w:t>&lt;</w:t>
+            </w:r>
+            <w:proofErr w:type="gramStart"/>
+            <w:r>
+              <w:t>?&gt;</w:t>
+            </w:r>
+            <w:proofErr w:type="gramEnd"/>
           </w:p>
         </w:tc>
         <w:tc>
@@ -911,9 +1158,11 @@
       <w:r>
         <w:t xml:space="preserve">Table – </w:t>
       </w:r>
+      <w:proofErr w:type="spellStart"/>
       <w:r>
         <w:t>rw_info</w:t>
       </w:r>
+      <w:proofErr w:type="spellEnd"/>
       <w:r>
         <w:t>:</w:t>
       </w:r>
@@ -921,22 +1170,24 @@
     <w:tbl>
       <w:tblPr>
         <w:tblStyle w:val="TableGrid"/>
-        <w:tblW w:w="5738" w:type="dxa"/>
+        <w:tblW w:w="8748" w:type="dxa"/>
         <w:tblInd w:w="108" w:type="dxa"/>
         <w:tblLook w:val="04A0" w:firstRow="1" w:lastRow="0" w:firstColumn="1" w:lastColumn="0" w:noHBand="0" w:noVBand="1"/>
       </w:tblPr>
       <w:tblGrid>
-        <w:gridCol w:w="1029"/>
-        <w:gridCol w:w="1301"/>
-        <w:gridCol w:w="976"/>
-        <w:gridCol w:w="764"/>
-        <w:gridCol w:w="764"/>
-        <w:gridCol w:w="904"/>
+        <w:gridCol w:w="915"/>
+        <w:gridCol w:w="877"/>
+        <w:gridCol w:w="963"/>
+        <w:gridCol w:w="873"/>
+        <w:gridCol w:w="692"/>
+        <w:gridCol w:w="1084"/>
+        <w:gridCol w:w="1513"/>
+        <w:gridCol w:w="1831"/>
       </w:tblGrid>
       <w:tr>
         <w:tc>
           <w:tcPr>
-            <w:tcW w:w="1029" w:type="dxa"/>
+            <w:tcW w:w="915" w:type="dxa"/>
           </w:tcPr>
           <w:p>
             <w:pPr>
@@ -951,7 +1202,7 @@
         </w:tc>
         <w:tc>
           <w:tcPr>
-            <w:tcW w:w="1301" w:type="dxa"/>
+            <w:tcW w:w="877" w:type="dxa"/>
             <w:vMerge w:val="restart"/>
           </w:tcPr>
           <w:p>
@@ -967,7 +1218,7 @@
         </w:tc>
         <w:tc>
           <w:tcPr>
-            <w:tcW w:w="976" w:type="dxa"/>
+            <w:tcW w:w="963" w:type="dxa"/>
             <w:vMerge w:val="restart"/>
           </w:tcPr>
           <w:p>
@@ -983,7 +1234,7 @@
         </w:tc>
         <w:tc>
           <w:tcPr>
-            <w:tcW w:w="764" w:type="dxa"/>
+            <w:tcW w:w="873" w:type="dxa"/>
             <w:vMerge w:val="restart"/>
           </w:tcPr>
           <w:p>
@@ -992,14 +1243,19 @@
                 <w:tab w:val="left" w:pos="1952"/>
               </w:tabs>
             </w:pPr>
+            <w:proofErr w:type="spellStart"/>
             <w:r>
-              <w:t>RD pipe</w:t>
+              <w:t>Async</w:t>
             </w:r>
-          </w:p>
-        </w:tc>
-        <w:tc>
-          <w:tcPr>
-            <w:tcW w:w="764" w:type="dxa"/>
+            <w:proofErr w:type="spellEnd"/>
+            <w:r>
+              <w:t xml:space="preserve"> Queue</w:t>
+            </w:r>
+          </w:p>
+        </w:tc>
+        <w:tc>
+          <w:tcPr>
+            <w:tcW w:w="692" w:type="dxa"/>
             <w:vMerge w:val="restart"/>
           </w:tcPr>
           <w:p>
@@ -1015,7 +1271,61 @@
         </w:tc>
         <w:tc>
           <w:tcPr>
-            <w:tcW w:w="904" w:type="dxa"/>
+            <w:tcW w:w="1084" w:type="dxa"/>
+            <w:vMerge w:val="restart"/>
+          </w:tcPr>
+          <w:p>
+            <w:pPr>
+              <w:tabs>
+                <w:tab w:val="left" w:pos="1952"/>
+              </w:tabs>
+            </w:pPr>
+            <w:proofErr w:type="spellStart"/>
+            <w:r>
+              <w:t>Ptr</w:t>
+            </w:r>
+            <w:proofErr w:type="spellEnd"/>
+            <w:r>
+              <w:t xml:space="preserve"> to </w:t>
+            </w:r>
+            <w:proofErr w:type="spellStart"/>
+            <w:r>
+              <w:t>ofdevice</w:t>
+            </w:r>
+            <w:proofErr w:type="spellEnd"/>
+          </w:p>
+        </w:tc>
+        <w:tc>
+          <w:tcPr>
+            <w:tcW w:w="1513" w:type="dxa"/>
+            <w:vMerge w:val="restart"/>
+          </w:tcPr>
+          <w:p>
+            <w:pPr>
+              <w:tabs>
+                <w:tab w:val="left" w:pos="1952"/>
+              </w:tabs>
+            </w:pPr>
+            <w:proofErr w:type="spellStart"/>
+            <w:r>
+              <w:t>Ptr</w:t>
+            </w:r>
+            <w:proofErr w:type="spellEnd"/>
+            <w:r>
+              <w:t xml:space="preserve"> to </w:t>
+            </w:r>
+            <w:proofErr w:type="spellStart"/>
+            <w:r>
+              <w:t>ofchannel</w:t>
+            </w:r>
+            <w:bookmarkStart w:id="0" w:name="_GoBack"/>
+            <w:bookmarkEnd w:id="0"/>
+            <w:proofErr w:type="spellEnd"/>
+          </w:p>
+        </w:tc>
+        <w:tc>
+          <w:tcPr>
+            <w:tcW w:w="1831" w:type="dxa"/>
             <w:vMerge w:val="restart"/>
           </w:tcPr>
           <w:p>
@@ -1033,22 +1343,27 @@
       <w:tr>
         <w:tc>
           <w:tcPr>
-            <w:tcW w:w="1029" w:type="dxa"/>
-          </w:tcPr>
-          <w:p>
-            <w:pPr>
-              <w:tabs>
-                <w:tab w:val="left" w:pos="1952"/>
-              </w:tabs>
-            </w:pPr>
+            <w:tcW w:w="915" w:type="dxa"/>
+          </w:tcPr>
+          <w:p>
+            <w:pPr>
+              <w:tabs>
+                <w:tab w:val="left" w:pos="1952"/>
+              </w:tabs>
+            </w:pPr>
+            <w:proofErr w:type="spellStart"/>
             <w:r>
-              <w:t>Rw-socket</w:t>
+              <w:t>Rw</w:t>
             </w:r>
-          </w:p>
-        </w:tc>
-        <w:tc>
-          <w:tcPr>
-            <w:tcW w:w="1301" w:type="dxa"/>
+            <w:proofErr w:type="spellEnd"/>
+            <w:r>
+              <w:t>-socket</w:t>
+            </w:r>
+          </w:p>
+        </w:tc>
+        <w:tc>
+          <w:tcPr>
+            <w:tcW w:w="877" w:type="dxa"/>
             <w:vMerge/>
           </w:tcPr>
           <w:p>
@@ -1061,7 +1376,7 @@
         </w:tc>
         <w:tc>
           <w:tcPr>
-            <w:tcW w:w="976" w:type="dxa"/>
+            <w:tcW w:w="963" w:type="dxa"/>
             <w:vMerge/>
           </w:tcPr>
           <w:p>
@@ -1074,7 +1389,7 @@
         </w:tc>
         <w:tc>
           <w:tcPr>
-            <w:tcW w:w="764" w:type="dxa"/>
+            <w:tcW w:w="873" w:type="dxa"/>
             <w:vMerge/>
           </w:tcPr>
           <w:p>
@@ -1087,7 +1402,7 @@
         </w:tc>
         <w:tc>
           <w:tcPr>
-            <w:tcW w:w="764" w:type="dxa"/>
+            <w:tcW w:w="692" w:type="dxa"/>
             <w:vMerge/>
           </w:tcPr>
           <w:p>
@@ -1100,7 +1415,33 @@
         </w:tc>
         <w:tc>
           <w:tcPr>
-            <w:tcW w:w="904" w:type="dxa"/>
+            <w:tcW w:w="1084" w:type="dxa"/>
+            <w:vMerge/>
+          </w:tcPr>
+          <w:p>
+            <w:pPr>
+              <w:tabs>
+                <w:tab w:val="left" w:pos="1952"/>
+              </w:tabs>
+            </w:pPr>
+          </w:p>
+        </w:tc>
+        <w:tc>
+          <w:tcPr>
+            <w:tcW w:w="1513" w:type="dxa"/>
+            <w:vMerge/>
+          </w:tcPr>
+          <w:p>
+            <w:pPr>
+              <w:tabs>
+                <w:tab w:val="left" w:pos="1952"/>
+              </w:tabs>
+            </w:pPr>
+          </w:p>
+        </w:tc>
+        <w:tc>
+          <w:tcPr>
+            <w:tcW w:w="1831" w:type="dxa"/>
             <w:vMerge/>
           </w:tcPr>
           <w:p>
@@ -1115,67 +1456,91 @@
       <w:tr>
         <w:tc>
           <w:tcPr>
-            <w:tcW w:w="1029" w:type="dxa"/>
-          </w:tcPr>
-          <w:p>
-            <w:pPr>
-              <w:tabs>
-                <w:tab w:val="left" w:pos="1952"/>
-              </w:tabs>
-            </w:pPr>
-          </w:p>
-        </w:tc>
-        <w:tc>
-          <w:tcPr>
-            <w:tcW w:w="1301" w:type="dxa"/>
-          </w:tcPr>
-          <w:p>
-            <w:pPr>
-              <w:tabs>
-                <w:tab w:val="left" w:pos="1952"/>
-              </w:tabs>
-            </w:pPr>
-          </w:p>
-        </w:tc>
-        <w:tc>
-          <w:tcPr>
-            <w:tcW w:w="976" w:type="dxa"/>
-          </w:tcPr>
-          <w:p>
-            <w:pPr>
-              <w:tabs>
-                <w:tab w:val="left" w:pos="1952"/>
-              </w:tabs>
-            </w:pPr>
-          </w:p>
-        </w:tc>
-        <w:tc>
-          <w:tcPr>
-            <w:tcW w:w="764" w:type="dxa"/>
-          </w:tcPr>
-          <w:p>
-            <w:pPr>
-              <w:tabs>
-                <w:tab w:val="left" w:pos="1952"/>
-              </w:tabs>
-            </w:pPr>
-          </w:p>
-        </w:tc>
-        <w:tc>
-          <w:tcPr>
-            <w:tcW w:w="764" w:type="dxa"/>
-          </w:tcPr>
-          <w:p>
-            <w:pPr>
-              <w:tabs>
-                <w:tab w:val="left" w:pos="1952"/>
-              </w:tabs>
-            </w:pPr>
-          </w:p>
-        </w:tc>
-        <w:tc>
-          <w:tcPr>
-            <w:tcW w:w="904" w:type="dxa"/>
+            <w:tcW w:w="915" w:type="dxa"/>
+          </w:tcPr>
+          <w:p>
+            <w:pPr>
+              <w:tabs>
+                <w:tab w:val="left" w:pos="1952"/>
+              </w:tabs>
+            </w:pPr>
+          </w:p>
+        </w:tc>
+        <w:tc>
+          <w:tcPr>
+            <w:tcW w:w="877" w:type="dxa"/>
+          </w:tcPr>
+          <w:p>
+            <w:pPr>
+              <w:tabs>
+                <w:tab w:val="left" w:pos="1952"/>
+              </w:tabs>
+            </w:pPr>
+          </w:p>
+        </w:tc>
+        <w:tc>
+          <w:tcPr>
+            <w:tcW w:w="963" w:type="dxa"/>
+          </w:tcPr>
+          <w:p>
+            <w:pPr>
+              <w:tabs>
+                <w:tab w:val="left" w:pos="1952"/>
+              </w:tabs>
+            </w:pPr>
+          </w:p>
+        </w:tc>
+        <w:tc>
+          <w:tcPr>
+            <w:tcW w:w="873" w:type="dxa"/>
+          </w:tcPr>
+          <w:p>
+            <w:pPr>
+              <w:tabs>
+                <w:tab w:val="left" w:pos="1952"/>
+              </w:tabs>
+            </w:pPr>
+          </w:p>
+        </w:tc>
+        <w:tc>
+          <w:tcPr>
+            <w:tcW w:w="692" w:type="dxa"/>
+          </w:tcPr>
+          <w:p>
+            <w:pPr>
+              <w:tabs>
+                <w:tab w:val="left" w:pos="1952"/>
+              </w:tabs>
+            </w:pPr>
+          </w:p>
+        </w:tc>
+        <w:tc>
+          <w:tcPr>
+            <w:tcW w:w="1084" w:type="dxa"/>
+          </w:tcPr>
+          <w:p>
+            <w:pPr>
+              <w:tabs>
+                <w:tab w:val="left" w:pos="1952"/>
+              </w:tabs>
+            </w:pPr>
+          </w:p>
+        </w:tc>
+        <w:tc>
+          <w:tcPr>
+            <w:tcW w:w="1513" w:type="dxa"/>
+          </w:tcPr>
+          <w:p>
+            <w:pPr>
+              <w:tabs>
+                <w:tab w:val="left" w:pos="1952"/>
+              </w:tabs>
+            </w:pPr>
+          </w:p>
+        </w:tc>
+        <w:tc>
+          <w:tcPr>
+            <w:tcW w:w="1831" w:type="dxa"/>
           </w:tcPr>
           <w:p>
             <w:pPr>
@@ -1189,67 +1554,91 @@
       <w:tr>
         <w:tc>
           <w:tcPr>
-            <w:tcW w:w="1029" w:type="dxa"/>
-          </w:tcPr>
-          <w:p>
-            <w:pPr>
-              <w:tabs>
-                <w:tab w:val="left" w:pos="1952"/>
-              </w:tabs>
-            </w:pPr>
-          </w:p>
-        </w:tc>
-        <w:tc>
-          <w:tcPr>
-            <w:tcW w:w="1301" w:type="dxa"/>
-          </w:tcPr>
-          <w:p>
-            <w:pPr>
-              <w:tabs>
-                <w:tab w:val="left" w:pos="1952"/>
-              </w:tabs>
-            </w:pPr>
-          </w:p>
-        </w:tc>
-        <w:tc>
-          <w:tcPr>
-            <w:tcW w:w="976" w:type="dxa"/>
-          </w:tcPr>
-          <w:p>
-            <w:pPr>
-              <w:tabs>
-                <w:tab w:val="left" w:pos="1952"/>
-              </w:tabs>
-            </w:pPr>
-          </w:p>
-        </w:tc>
-        <w:tc>
-          <w:tcPr>
-            <w:tcW w:w="764" w:type="dxa"/>
-          </w:tcPr>
-          <w:p>
-            <w:pPr>
-              <w:tabs>
-                <w:tab w:val="left" w:pos="1952"/>
-              </w:tabs>
-            </w:pPr>
-          </w:p>
-        </w:tc>
-        <w:tc>
-          <w:tcPr>
-            <w:tcW w:w="764" w:type="dxa"/>
-          </w:tcPr>
-          <w:p>
-            <w:pPr>
-              <w:tabs>
-                <w:tab w:val="left" w:pos="1952"/>
-              </w:tabs>
-            </w:pPr>
-          </w:p>
-        </w:tc>
-        <w:tc>
-          <w:tcPr>
-            <w:tcW w:w="904" w:type="dxa"/>
+            <w:tcW w:w="915" w:type="dxa"/>
+          </w:tcPr>
+          <w:p>
+            <w:pPr>
+              <w:tabs>
+                <w:tab w:val="left" w:pos="1952"/>
+              </w:tabs>
+            </w:pPr>
+          </w:p>
+        </w:tc>
+        <w:tc>
+          <w:tcPr>
+            <w:tcW w:w="877" w:type="dxa"/>
+          </w:tcPr>
+          <w:p>
+            <w:pPr>
+              <w:tabs>
+                <w:tab w:val="left" w:pos="1952"/>
+              </w:tabs>
+            </w:pPr>
+          </w:p>
+        </w:tc>
+        <w:tc>
+          <w:tcPr>
+            <w:tcW w:w="963" w:type="dxa"/>
+          </w:tcPr>
+          <w:p>
+            <w:pPr>
+              <w:tabs>
+                <w:tab w:val="left" w:pos="1952"/>
+              </w:tabs>
+            </w:pPr>
+          </w:p>
+        </w:tc>
+        <w:tc>
+          <w:tcPr>
+            <w:tcW w:w="873" w:type="dxa"/>
+          </w:tcPr>
+          <w:p>
+            <w:pPr>
+              <w:tabs>
+                <w:tab w:val="left" w:pos="1952"/>
+              </w:tabs>
+            </w:pPr>
+          </w:p>
+        </w:tc>
+        <w:tc>
+          <w:tcPr>
+            <w:tcW w:w="692" w:type="dxa"/>
+          </w:tcPr>
+          <w:p>
+            <w:pPr>
+              <w:tabs>
+                <w:tab w:val="left" w:pos="1952"/>
+              </w:tabs>
+            </w:pPr>
+          </w:p>
+        </w:tc>
+        <w:tc>
+          <w:tcPr>
+            <w:tcW w:w="1084" w:type="dxa"/>
+          </w:tcPr>
+          <w:p>
+            <w:pPr>
+              <w:tabs>
+                <w:tab w:val="left" w:pos="1952"/>
+              </w:tabs>
+            </w:pPr>
+          </w:p>
+        </w:tc>
+        <w:tc>
+          <w:tcPr>
+            <w:tcW w:w="1513" w:type="dxa"/>
+          </w:tcPr>
+          <w:p>
+            <w:pPr>
+              <w:tabs>
+                <w:tab w:val="left" w:pos="1952"/>
+              </w:tabs>
+            </w:pPr>
+          </w:p>
+        </w:tc>
+        <w:tc>
+          <w:tcPr>
+            <w:tcW w:w="1831" w:type="dxa"/>
           </w:tcPr>
           <w:p>
             <w:pPr>
@@ -1275,7 +1664,15 @@
         </w:tabs>
       </w:pPr>
       <w:r>
-        <w:t>Table – ofchannels:</w:t>
+        <w:t xml:space="preserve">Table – </w:t>
+      </w:r>
+      <w:proofErr w:type="spellStart"/>
+      <w:r>
+        <w:t>ofchannels</w:t>
+      </w:r>
+      <w:proofErr w:type="spellEnd"/>
+      <w:r>
+        <w:t>:</w:t>
       </w:r>
     </w:p>
     <w:tbl>
@@ -1321,8 +1718,13 @@
                 <w:tab w:val="left" w:pos="1952"/>
               </w:tabs>
             </w:pPr>
+            <w:proofErr w:type="spellStart"/>
             <w:r>
-              <w:t>Rw-socket</w:t>
+              <w:t>Rw</w:t>
+            </w:r>
+            <w:proofErr w:type="spellEnd"/>
+            <w:r>
+              <w:t>-socket</w:t>
             </w:r>
           </w:p>
         </w:tc>
@@ -1537,7 +1939,15 @@
         <w:t xml:space="preserve">global </w:t>
       </w:r>
       <w:r>
-        <w:t>table is statically generated by the init code – the callbac</w:t>
+        <w:t xml:space="preserve">table is statically generated by the </w:t>
+      </w:r>
+      <w:proofErr w:type="spellStart"/>
+      <w:r>
+        <w:t>init</w:t>
+      </w:r>
+      <w:proofErr w:type="spellEnd"/>
+      <w:r>
+        <w:t xml:space="preserve"> code – the callbac</w:t>
       </w:r>
       <w:r>
         <w:t>k</w:t>
@@ -1545,8 +1955,34 @@
       <w:r>
         <w:t xml:space="preserve">s for each </w:t>
       </w:r>
-      <w:r>
-        <w:t>ofdrv_type and each layer-4 type (for example: client tcp, server tcp, …) are registered here.</w:t>
+      <w:proofErr w:type="spellStart"/>
+      <w:r>
+        <w:t>ofdrv_type</w:t>
+      </w:r>
+      <w:proofErr w:type="spellEnd"/>
+      <w:r>
+        <w:t xml:space="preserve"> and each layer-4 type (for example: client </w:t>
+      </w:r>
+      <w:proofErr w:type="spellStart"/>
+      <w:r>
+        <w:t>tcp</w:t>
+      </w:r>
+      <w:proofErr w:type="spellEnd"/>
+      <w:r>
+        <w:t xml:space="preserve">, server </w:t>
+      </w:r>
+      <w:proofErr w:type="spellStart"/>
+      <w:r>
+        <w:t>tcp</w:t>
+      </w:r>
+      <w:proofErr w:type="spellEnd"/>
+      <w:proofErr w:type="gramStart"/>
+      <w:r>
+        <w:t>, …)</w:t>
+      </w:r>
+      <w:proofErr w:type="gramEnd"/>
+      <w:r>
+        <w:t xml:space="preserve"> are registered here.</w:t>
       </w:r>
     </w:p>
     <w:p>
@@ -1579,18 +2015,31 @@
           <w:tab w:val="left" w:pos="1952"/>
         </w:tabs>
       </w:pPr>
-      <w:r>
-        <w:t>Ofdevice_instance:</w:t>
-      </w:r>
-    </w:p>
-    <w:p>
-      <w:pPr>
-        <w:tabs>
-          <w:tab w:val="left" w:pos="1952"/>
-        </w:tabs>
-      </w:pPr>
-      <w:r>
-        <w:t>Controller: An ofdevice_instance is created for every IP address the</w:t>
+      <w:proofErr w:type="spellStart"/>
+      <w:r>
+        <w:t>Ofdevice_instance</w:t>
+      </w:r>
+      <w:proofErr w:type="spellEnd"/>
+      <w:r>
+        <w:t>:</w:t>
+      </w:r>
+    </w:p>
+    <w:p>
+      <w:pPr>
+        <w:tabs>
+          <w:tab w:val="left" w:pos="1952"/>
+        </w:tabs>
+      </w:pPr>
+      <w:r>
+        <w:t xml:space="preserve">Controller: An </w:t>
+      </w:r>
+      <w:proofErr w:type="spellStart"/>
+      <w:r>
+        <w:t>ofdevice_instance</w:t>
+      </w:r>
+      <w:proofErr w:type="spellEnd"/>
+      <w:r>
+        <w:t xml:space="preserve"> is created for every IP address the</w:t>
       </w:r>
       <w:r>
         <w:t xml:space="preserve"> controller wants to listen on for every Layer4 protocol</w:t>
@@ -1603,7 +2052,15 @@
         </w:tabs>
       </w:pPr>
       <w:r>
-        <w:t xml:space="preserve">Switch: An ofdevice_instance is created for every pair of &lt;controller IP, switch IP&gt; </w:t>
+        <w:t xml:space="preserve">Switch: An </w:t>
+      </w:r>
+      <w:proofErr w:type="spellStart"/>
+      <w:r>
+        <w:t>ofdevice_instance</w:t>
+      </w:r>
+      <w:proofErr w:type="spellEnd"/>
+      <w:r>
+        <w:t xml:space="preserve"> is created for every pair of &lt;controller IP, switch IP&gt; </w:t>
       </w:r>
       <w:r>
         <w:t>per layer4 protocol</w:t>
@@ -1626,8 +2083,13 @@
         </w:tabs>
       </w:pPr>
       <w:r>
-        <w:t>Every ofdevice_instance</w:t>
-      </w:r>
+        <w:t xml:space="preserve">Every </w:t>
+      </w:r>
+      <w:proofErr w:type="spellStart"/>
+      <w:r>
+        <w:t>ofdevice_instance</w:t>
+      </w:r>
+      <w:proofErr w:type="spellEnd"/>
       <w:r>
         <w:t xml:space="preserve"> maintains the port number for the controller</w:t>
       </w:r>
@@ -1649,10 +2111,26 @@
         </w:tabs>
       </w:pPr>
       <w:r>
-        <w:t>Every ofdevice_instance maintains a collection of of</w:t>
-      </w:r>
-      <w:r>
-        <w:t>rw socket entries</w:t>
+        <w:t xml:space="preserve">Every </w:t>
+      </w:r>
+      <w:proofErr w:type="spellStart"/>
+      <w:r>
+        <w:t>ofdevice_instance</w:t>
+      </w:r>
+      <w:proofErr w:type="spellEnd"/>
+      <w:r>
+        <w:t xml:space="preserve"> maintains a collection of </w:t>
+      </w:r>
+      <w:proofErr w:type="spellStart"/>
+      <w:r>
+        <w:t>of</w:t>
+      </w:r>
+      <w:r>
+        <w:t>rw</w:t>
+      </w:r>
+      <w:proofErr w:type="spellEnd"/>
+      <w:r>
+        <w:t xml:space="preserve"> socket entries</w:t>
       </w:r>
       <w:r>
         <w:t xml:space="preserve"> in a hash table. </w:t>
@@ -1672,29 +2150,38 @@
         </w:tabs>
       </w:pPr>
       <w:r>
-        <w:t>The main_socket is applicable only for the controller, as this is the socket it will listen on.</w:t>
-      </w:r>
-    </w:p>
-    <w:p>
-      <w:pPr>
-        <w:tabs>
-          <w:tab w:val="left" w:pos="1952"/>
-        </w:tabs>
-      </w:pPr>
-    </w:p>
-    <w:p>
-      <w:pPr>
-        <w:tabs>
-          <w:tab w:val="left" w:pos="1952"/>
-        </w:tabs>
-      </w:pPr>
-    </w:p>
-    <w:p>
-      <w:pPr>
-        <w:tabs>
-          <w:tab w:val="left" w:pos="1952"/>
-        </w:tabs>
-      </w:pPr>
+        <w:t xml:space="preserve">The </w:t>
+      </w:r>
+      <w:proofErr w:type="spellStart"/>
+      <w:r>
+        <w:t>main_socket</w:t>
+      </w:r>
+      <w:proofErr w:type="spellEnd"/>
+      <w:r>
+        <w:t xml:space="preserve"> is applicable only for the controller, as this is the socket it will listen on.</w:t>
+      </w:r>
+    </w:p>
+    <w:p>
+      <w:pPr>
+        <w:tabs>
+          <w:tab w:val="left" w:pos="1952"/>
+        </w:tabs>
+      </w:pPr>
+    </w:p>
+    <w:p>
+      <w:pPr>
+        <w:tabs>
+          <w:tab w:val="left" w:pos="1952"/>
+        </w:tabs>
+      </w:pPr>
+    </w:p>
+    <w:p>
+      <w:pPr>
+        <w:tabs>
+          <w:tab w:val="left" w:pos="1952"/>
+        </w:tabs>
+      </w:pPr>
+      <w:proofErr w:type="spellStart"/>
       <w:r>
         <w:t>Of</w:t>
       </w:r>
@@ -1702,54 +2189,126 @@
         <w:t>rw</w:t>
       </w:r>
       <w:r>
-        <w:t>_info:</w:t>
-      </w:r>
-    </w:p>
-    <w:p>
-      <w:pPr>
-        <w:tabs>
-          <w:tab w:val="left" w:pos="1952"/>
-        </w:tabs>
-      </w:pPr>
-      <w:r>
-        <w:t>An of</w:t>
+        <w:t>_info</w:t>
+      </w:r>
+      <w:proofErr w:type="spellEnd"/>
+      <w:r>
+        <w:t>:</w:t>
+      </w:r>
+    </w:p>
+    <w:p>
+      <w:pPr>
+        <w:tabs>
+          <w:tab w:val="left" w:pos="1952"/>
+        </w:tabs>
+      </w:pPr>
+      <w:r>
+        <w:t xml:space="preserve">An </w:t>
+      </w:r>
+      <w:proofErr w:type="spellStart"/>
+      <w:r>
+        <w:t>of</w:t>
       </w:r>
       <w:r>
         <w:t>rw</w:t>
       </w:r>
       <w:r>
-        <w:t>_info entry is created every time a new connection is established.</w:t>
-      </w:r>
-    </w:p>
-    <w:p>
-      <w:pPr>
-        <w:tabs>
-          <w:tab w:val="left" w:pos="1952"/>
-        </w:tabs>
-      </w:pPr>
-      <w:r>
-        <w:t>Server: When accept returns a new socket fd for read/write upon establishing a new session, a new thead is started to rd/wr on this socket. This thread i</w:t>
+        <w:t>_info</w:t>
+      </w:r>
+      <w:proofErr w:type="spellEnd"/>
+      <w:r>
+        <w:t xml:space="preserve"> entry is created every time a new connection is established.</w:t>
+      </w:r>
+    </w:p>
+    <w:p>
+      <w:pPr>
+        <w:tabs>
+          <w:tab w:val="left" w:pos="1952"/>
+        </w:tabs>
+      </w:pPr>
+      <w:r>
+        <w:t xml:space="preserve">Server: When accept returns a new socket </w:t>
+      </w:r>
+      <w:proofErr w:type="spellStart"/>
+      <w:proofErr w:type="gramStart"/>
+      <w:r>
+        <w:t>fd</w:t>
+      </w:r>
+      <w:proofErr w:type="spellEnd"/>
+      <w:proofErr w:type="gramEnd"/>
+      <w:r>
+        <w:t xml:space="preserve"> for read/write upon establishing a new session, a new </w:t>
+      </w:r>
+      <w:proofErr w:type="spellStart"/>
+      <w:r>
+        <w:t>thead</w:t>
+      </w:r>
+      <w:proofErr w:type="spellEnd"/>
+      <w:r>
+        <w:t xml:space="preserve"> is started to </w:t>
+      </w:r>
+      <w:proofErr w:type="spellStart"/>
+      <w:r>
+        <w:t>rd</w:t>
+      </w:r>
+      <w:proofErr w:type="spellEnd"/>
+      <w:r>
+        <w:t>/</w:t>
+      </w:r>
+      <w:proofErr w:type="spellStart"/>
+      <w:r>
+        <w:t>wr</w:t>
+      </w:r>
+      <w:proofErr w:type="spellEnd"/>
+      <w:r>
+        <w:t xml:space="preserve"> on this socket. This thread i</w:t>
       </w:r>
       <w:r>
         <w:t>nformation is also stored in a newly created</w:t>
       </w:r>
       <w:r>
-        <w:t xml:space="preserve"> of</w:t>
+        <w:t xml:space="preserve"> </w:t>
+      </w:r>
+      <w:proofErr w:type="spellStart"/>
+      <w:r>
+        <w:t>of</w:t>
       </w:r>
       <w:r>
         <w:t>rw</w:t>
       </w:r>
+      <w:proofErr w:type="spellEnd"/>
       <w:r>
         <w:t xml:space="preserve"> entry</w:t>
       </w:r>
       <w:r>
-        <w:t xml:space="preserve"> in global struct</w:t>
-      </w:r>
+        <w:t xml:space="preserve"> in global </w:t>
+      </w:r>
+      <w:proofErr w:type="spellStart"/>
+      <w:r>
+        <w:t>struct</w:t>
+      </w:r>
+      <w:proofErr w:type="spellEnd"/>
       <w:r>
         <w:t>.</w:t>
       </w:r>
       <w:r>
-        <w:t xml:space="preserve"> The state of the connection is UP when this new socketfd is created by accept.</w:t>
+        <w:t xml:space="preserve"> The state of the connection is UP when this new </w:t>
+      </w:r>
+      <w:proofErr w:type="spellStart"/>
+      <w:r>
+        <w:t>socketfd</w:t>
+      </w:r>
+      <w:proofErr w:type="spellEnd"/>
+      <w:r>
+        <w:t xml:space="preserve"> is created by </w:t>
+      </w:r>
+      <w:proofErr w:type="gramStart"/>
+      <w:r>
+        <w:t>accept</w:t>
+      </w:r>
+      <w:proofErr w:type="gramEnd"/>
+      <w:r>
+        <w:t>.</w:t>
       </w:r>
     </w:p>
     <w:p>
@@ -1785,18 +2344,52 @@
           <w:tab w:val="left" w:pos="1952"/>
         </w:tabs>
       </w:pPr>
-      <w:r>
-        <w:t>Ofchannel_info:</w:t>
-      </w:r>
-    </w:p>
-    <w:p>
-      <w:pPr>
-        <w:tabs>
-          <w:tab w:val="left" w:pos="1952"/>
-        </w:tabs>
-      </w:pPr>
-      <w:r>
-        <w:t xml:space="preserve">A global container with simple mapping between channel key (dp-id/aux-id) and its corresponding rw-socket. This rw-socket is the key to </w:t>
+      <w:proofErr w:type="spellStart"/>
+      <w:r>
+        <w:t>Ofchannel_info</w:t>
+      </w:r>
+      <w:proofErr w:type="spellEnd"/>
+      <w:r>
+        <w:t>:</w:t>
+      </w:r>
+    </w:p>
+    <w:p>
+      <w:pPr>
+        <w:tabs>
+          <w:tab w:val="left" w:pos="1952"/>
+        </w:tabs>
+      </w:pPr>
+      <w:proofErr w:type="gramStart"/>
+      <w:r>
+        <w:t>A global container with simple mapping between channel key (</w:t>
+      </w:r>
+      <w:proofErr w:type="spellStart"/>
+      <w:r>
+        <w:t>dp</w:t>
+      </w:r>
+      <w:proofErr w:type="spellEnd"/>
+      <w:r>
+        <w:t xml:space="preserve">-id/aux-id) and its corresponding </w:t>
+      </w:r>
+      <w:proofErr w:type="spellStart"/>
+      <w:r>
+        <w:t>rw</w:t>
+      </w:r>
+      <w:proofErr w:type="spellEnd"/>
+      <w:r>
+        <w:t>-socket.</w:t>
+      </w:r>
+      <w:proofErr w:type="gramEnd"/>
+      <w:r>
+        <w:t xml:space="preserve"> This </w:t>
+      </w:r>
+      <w:proofErr w:type="spellStart"/>
+      <w:r>
+        <w:t>rw</w:t>
+      </w:r>
+      <w:proofErr w:type="spellEnd"/>
+      <w:r>
+        <w:t xml:space="preserve">-socket is the key to </w:t>
       </w:r>
       <w:r>
         <w:tab/>
@@ -1834,14 +2427,32 @@
         <w:t>All the data listed so f</w:t>
       </w:r>
       <w:r>
-        <w:t xml:space="preserve">ar – global, ofdev_instance, </w:t>
-      </w:r>
-      <w:r>
-        <w:t xml:space="preserve">ofchannel </w:t>
-      </w:r>
-      <w:r>
-        <w:t>and ofrw_info</w:t>
-      </w:r>
+        <w:t xml:space="preserve">ar – global, </w:t>
+      </w:r>
+      <w:proofErr w:type="spellStart"/>
+      <w:r>
+        <w:t>ofdev_instance</w:t>
+      </w:r>
+      <w:proofErr w:type="spellEnd"/>
+      <w:r>
+        <w:t xml:space="preserve">, </w:t>
+      </w:r>
+      <w:proofErr w:type="spellStart"/>
+      <w:r>
+        <w:t>ofchannel</w:t>
+      </w:r>
+      <w:proofErr w:type="spellEnd"/>
+      <w:r>
+        <w:t xml:space="preserve"> </w:t>
+      </w:r>
+      <w:r>
+        <w:t xml:space="preserve">and </w:t>
+      </w:r>
+      <w:proofErr w:type="spellStart"/>
+      <w:r>
+        <w:t>ofrw_info</w:t>
+      </w:r>
+      <w:proofErr w:type="spellEnd"/>
       <w:r>
         <w:t xml:space="preserve">– is global for the threads. Synchronization variables will be used to read/write into these </w:t>
       </w:r>
@@ -1866,24 +2477,80 @@
         </w:tabs>
       </w:pPr>
       <w:r>
-        <w:t xml:space="preserve">The main library thread (ie, the application thread that links to library) will read/write to the openflow channels using pipes. Individual openflow channels are managed by the individual threads. Therefore, anytime data needs to be sent out on a specific openflow channel, the main thread writes to the specific pipe. </w:t>
-      </w:r>
-    </w:p>
-    <w:p>
-      <w:pPr>
-        <w:tabs>
-          <w:tab w:val="left" w:pos="1952"/>
-        </w:tabs>
-      </w:pPr>
-    </w:p>
-    <w:p>
-      <w:pPr>
-        <w:tabs>
-          <w:tab w:val="left" w:pos="1952"/>
-        </w:tabs>
-      </w:pPr>
-      <w:r>
-        <w:t>The data that is received on sockets on individual openflow channel threads is written into pipes that are read by the main thread.</w:t>
+        <w:t>The main library thread (</w:t>
+      </w:r>
+      <w:proofErr w:type="spellStart"/>
+      <w:r>
+        <w:t>ie</w:t>
+      </w:r>
+      <w:proofErr w:type="spellEnd"/>
+      <w:r>
+        <w:t xml:space="preserve">, the application thread that links to library) </w:t>
+      </w:r>
+      <w:proofErr w:type="gramStart"/>
+      <w:r>
+        <w:t>will</w:t>
+      </w:r>
+      <w:proofErr w:type="gramEnd"/>
+      <w:r>
+        <w:t xml:space="preserve"> read/write to the </w:t>
+      </w:r>
+      <w:proofErr w:type="spellStart"/>
+      <w:r>
+        <w:t>openflow</w:t>
+      </w:r>
+      <w:proofErr w:type="spellEnd"/>
+      <w:r>
+        <w:t xml:space="preserve"> channels using pipes. </w:t>
+      </w:r>
+      <w:proofErr w:type="gramStart"/>
+      <w:r>
+        <w:t xml:space="preserve">Individual </w:t>
+      </w:r>
+      <w:proofErr w:type="spellStart"/>
+      <w:r>
+        <w:t>openflow</w:t>
+      </w:r>
+      <w:proofErr w:type="spellEnd"/>
+      <w:r>
+        <w:t xml:space="preserve"> channels are managed by the individual threads</w:t>
+      </w:r>
+      <w:proofErr w:type="gramEnd"/>
+      <w:r>
+        <w:t xml:space="preserve">. Therefore, anytime data needs to be sent out on a specific </w:t>
+      </w:r>
+      <w:proofErr w:type="spellStart"/>
+      <w:r>
+        <w:t>openflow</w:t>
+      </w:r>
+      <w:proofErr w:type="spellEnd"/>
+      <w:r>
+        <w:t xml:space="preserve"> channel, the main thread writes to the specific pipe. </w:t>
+      </w:r>
+    </w:p>
+    <w:p>
+      <w:pPr>
+        <w:tabs>
+          <w:tab w:val="left" w:pos="1952"/>
+        </w:tabs>
+      </w:pPr>
+    </w:p>
+    <w:p>
+      <w:pPr>
+        <w:tabs>
+          <w:tab w:val="left" w:pos="1952"/>
+        </w:tabs>
+      </w:pPr>
+      <w:r>
+        <w:t xml:space="preserve">The data that is received on sockets on individual </w:t>
+      </w:r>
+      <w:proofErr w:type="spellStart"/>
+      <w:r>
+        <w:t>openflow</w:t>
+      </w:r>
+      <w:proofErr w:type="spellEnd"/>
+      <w:r>
+        <w:t xml:space="preserve"> channel threads is written into pipes that are read by the main thread.</w:t>
       </w:r>
     </w:p>
     <w:p>
@@ -1931,8 +2598,21 @@
           <w:tab w:val="left" w:pos="1952"/>
         </w:tabs>
       </w:pPr>
-      <w:r>
-        <w:t>data is received on the openflow channel: this data will be written into the pipe from which the main thread will read.</w:t>
+      <w:proofErr w:type="gramStart"/>
+      <w:r>
+        <w:t>data</w:t>
+      </w:r>
+      <w:proofErr w:type="gramEnd"/>
+      <w:r>
+        <w:t xml:space="preserve"> is received on the </w:t>
+      </w:r>
+      <w:proofErr w:type="spellStart"/>
+      <w:r>
+        <w:t>openflow</w:t>
+      </w:r>
+      <w:proofErr w:type="spellEnd"/>
+      <w:r>
+        <w:t xml:space="preserve"> channel: this data will be written into the pipe from which the main thread will read.</w:t>
       </w:r>
     </w:p>
     <w:p>
@@ -1973,8 +2653,6 @@
       <w:r>
         <w:t>Pipes between threads for moving the read/write data:</w:t>
       </w:r>
-      <w:bookmarkStart w:id="0" w:name="_GoBack"/>
-      <w:bookmarkEnd w:id="0"/>
     </w:p>
     <w:p>
       <w:pPr>
@@ -2128,8 +2806,13 @@
                         <wps:txbx>
                           <w:txbxContent>
                             <w:p>
+                              <w:proofErr w:type="spellStart"/>
                               <w:r>
-                                <w:t>Rw thread #1</w:t>
+                                <w:t>Rw</w:t>
+                              </w:r>
+                              <w:proofErr w:type="spellEnd"/>
+                              <w:r>
+                                <w:t xml:space="preserve"> thread #1</w:t>
                               </w:r>
                             </w:p>
                           </w:txbxContent>
@@ -2182,8 +2865,13 @@
                         <wps:txbx>
                           <w:txbxContent>
                             <w:p>
+                              <w:proofErr w:type="spellStart"/>
                               <w:r>
-                                <w:t>Rw thread #2</w:t>
+                                <w:t>Rw</w:t>
+                              </w:r>
+                              <w:proofErr w:type="spellEnd"/>
+                              <w:r>
+                                <w:t xml:space="preserve"> thread #2</w:t>
                               </w:r>
                             </w:p>
                             <w:p/>
@@ -2238,8 +2926,13 @@
                         <wps:txbx>
                           <w:txbxContent>
                             <w:p>
+                              <w:proofErr w:type="spellStart"/>
                               <w:r>
-                                <w:t>Rw thread #n</w:t>
+                                <w:t>Rw</w:t>
+                              </w:r>
+                              <w:proofErr w:type="spellEnd"/>
+                              <w:r>
+                                <w:t xml:space="preserve"> thread #n</w:t>
                               </w:r>
                             </w:p>
                           </w:txbxContent>
@@ -2778,7 +3471,55 @@
         </w:tabs>
       </w:pPr>
       <w:r>
-        <w:t>How is DP_ID and AUX_ID information extracted from the connection?</w:t>
+        <w:t>Backward compatibility with 1.0</w:t>
+      </w:r>
+    </w:p>
+    <w:p>
+      <w:pPr>
+        <w:pStyle w:val="ListParagraph"/>
+        <w:numPr>
+          <w:ilvl w:val="0"/>
+          <w:numId w:val="1"/>
+        </w:numPr>
+        <w:tabs>
+          <w:tab w:val="left" w:pos="1952"/>
+        </w:tabs>
+      </w:pPr>
+      <w:r>
+        <w:t>Scope of this library – any additional functionality that needs to be absorbed</w:t>
+      </w:r>
+    </w:p>
+    <w:p>
+      <w:pPr>
+        <w:pStyle w:val="ListParagraph"/>
+        <w:numPr>
+          <w:ilvl w:val="0"/>
+          <w:numId w:val="1"/>
+        </w:numPr>
+        <w:tabs>
+          <w:tab w:val="left" w:pos="1952"/>
+        </w:tabs>
+      </w:pPr>
+      <w:r>
+        <w:t>Which controller for integration</w:t>
+      </w:r>
+    </w:p>
+    <w:p>
+      <w:pPr>
+        <w:pStyle w:val="ListParagraph"/>
+        <w:numPr>
+          <w:ilvl w:val="0"/>
+          <w:numId w:val="1"/>
+        </w:numPr>
+        <w:tabs>
+          <w:tab w:val="left" w:pos="1952"/>
+        </w:tabs>
+      </w:pPr>
+      <w:r>
+        <w:t>Performance</w:t>
+      </w:r>
+      <w:r>
+        <w:t>, load balancing</w:t>
       </w:r>
     </w:p>
     <w:p>

</xml_diff>

<commit_message>
Rest of files for poll thread wrapper code
</commit_message>
<xml_diff>
--- a/doc/DESIGN.docx
+++ b/doc/DESIGN.docx
@@ -1318,8 +1318,6 @@
             <w:r>
               <w:t>ofchannel</w:t>
             </w:r>
-            <w:bookmarkStart w:id="0" w:name="_GoBack"/>
-            <w:bookmarkEnd w:id="0"/>
             <w:proofErr w:type="spellEnd"/>
           </w:p>
         </w:tc>
@@ -3521,20 +3519,8 @@
       <w:r>
         <w:t>, load balancing</w:t>
       </w:r>
-    </w:p>
-    <w:p>
-      <w:pPr>
-        <w:tabs>
-          <w:tab w:val="left" w:pos="1952"/>
-        </w:tabs>
-      </w:pPr>
-    </w:p>
-    <w:p>
-      <w:pPr>
-        <w:tabs>
-          <w:tab w:val="left" w:pos="1952"/>
-        </w:tabs>
-      </w:pPr>
+      <w:bookmarkStart w:id="0" w:name="_GoBack"/>
+      <w:bookmarkEnd w:id="0"/>
     </w:p>
     <w:p>
       <w:pPr>

</xml_diff>